<commit_message>
new chages in subquires
</commit_message>
<xml_diff>
--- a/Assignment.docx
+++ b/Assignment.docx
@@ -3,8 +3,2268 @@
 <w:document xmlns:wpc="http://schemas.microsoft.com/office/word/2010/wordprocessingCanvas" xmlns:mc="http://schemas.openxmlformats.org/markup-compatibility/2006" xmlns:o="urn:schemas-microsoft-com:office:office" xmlns:r="http://schemas.openxmlformats.org/officeDocument/2006/relationships" xmlns:m="http://schemas.openxmlformats.org/officeDocument/2006/math" xmlns:v="urn:schemas-microsoft-com:vml" xmlns:wp14="http://schemas.microsoft.com/office/word/2010/wordprocessingDrawing" xmlns:wp="http://schemas.openxmlformats.org/drawingml/2006/wordprocessingDrawing" xmlns:w10="urn:schemas-microsoft-com:office:word" xmlns:w="http://schemas.openxmlformats.org/wordprocessingml/2006/main" xmlns:w14="http://schemas.microsoft.com/office/word/2010/wordml" xmlns:w15="http://schemas.microsoft.com/office/word/2012/wordml" xmlns:wpg="http://schemas.microsoft.com/office/word/2010/wordprocessingGroup" xmlns:wpi="http://schemas.microsoft.com/office/word/2010/wordprocessingInk" xmlns:wne="http://schemas.microsoft.com/office/word/2006/wordml" xmlns:wps="http://schemas.microsoft.com/office/word/2010/wordprocessingShape" mc:Ignorable="w14 w15 wp14">
   <w:body>
     <w:p>
-      <w:bookmarkStart w:id="0" w:name="_GoBack"/>
-      <w:bookmarkEnd w:id="0"/>
+      <w:pPr>
+        <w:pBdr>
+          <w:bottom w:val="single" w:sz="6" w:space="1" w:color="auto"/>
+        </w:pBdr>
+        <w:spacing w:after="0" w:line="240" w:lineRule="auto"/>
+        <w:rPr>
+          <w:rFonts w:ascii="Tahoma" w:hAnsi="Tahoma" w:cs="Tahoma"/>
+          <w:color w:val="000000" w:themeColor="text1"/>
+          <w:sz w:val="28"/>
+          <w:szCs w:val="28"/>
+        </w:rPr>
+      </w:pPr>
+      <w:r>
+        <w:rPr>
+          <w:rFonts w:ascii="Tahoma" w:hAnsi="Tahoma" w:cs="Tahoma"/>
+          <w:color w:val="000000" w:themeColor="text1"/>
+          <w:sz w:val="28"/>
+          <w:szCs w:val="28"/>
+        </w:rPr>
+        <w:t xml:space="preserve">Assignment </w:t>
+      </w:r>
+    </w:p>
+    <w:p>
+      <w:pPr>
+        <w:spacing w:after="0" w:line="240" w:lineRule="auto"/>
+        <w:rPr>
+          <w:color w:val="000000" w:themeColor="text1"/>
+        </w:rPr>
+      </w:pPr>
+    </w:p>
+    <w:p>
+      <w:pPr>
+        <w:spacing w:after="0" w:line="240" w:lineRule="auto"/>
+        <w:rPr>
+          <w:rFonts w:ascii="Palatino Linotype" w:hAnsi="Palatino Linotype"/>
+          <w:color w:val="000000" w:themeColor="text1"/>
+          <w:sz w:val="20"/>
+          <w:szCs w:val="20"/>
+        </w:rPr>
+      </w:pPr>
+    </w:p>
+    <w:p>
+      <w:pPr>
+        <w:spacing w:after="0" w:line="240" w:lineRule="auto"/>
+        <w:rPr>
+          <w:rFonts w:ascii="Palatino Linotype" w:hAnsi="Palatino Linotype"/>
+          <w:color w:val="000000" w:themeColor="text1"/>
+          <w:sz w:val="20"/>
+          <w:szCs w:val="20"/>
+        </w:rPr>
+      </w:pPr>
+    </w:p>
+    <w:p>
+      <w:pPr>
+        <w:tabs>
+          <w:tab w:val="left" w:pos="495"/>
+        </w:tabs>
+        <w:spacing w:after="0" w:line="240" w:lineRule="auto"/>
+        <w:rPr>
+          <w:rFonts w:ascii="Palatino Linotype" w:hAnsi="Palatino Linotype" w:cstheme="minorHAnsi"/>
+          <w:b/>
+          <w:color w:val="000000" w:themeColor="text1"/>
+          <w:sz w:val="18"/>
+        </w:rPr>
+      </w:pPr>
+      <w:r>
+        <w:rPr>
+          <w:rFonts w:ascii="Palatino Linotype" w:hAnsi="Palatino Linotype" w:cstheme="minorHAnsi"/>
+          <w:b/>
+        </w:rPr>
+        <w:t>Aggregate Functions</w:t>
+      </w:r>
+      <w:r>
+        <w:rPr>
+          <w:rFonts w:ascii="Palatino Linotype" w:hAnsi="Palatino Linotype" w:cstheme="minorHAnsi"/>
+          <w:b/>
+        </w:rPr>
+        <w:t>.</w:t>
+      </w:r>
+    </w:p>
+    <w:p>
+      <w:pPr>
+        <w:tabs>
+          <w:tab w:val="left" w:pos="495"/>
+        </w:tabs>
+        <w:spacing w:after="0" w:line="240" w:lineRule="auto"/>
+        <w:rPr>
+          <w:rFonts w:ascii="Palatino Linotype" w:hAnsi="Palatino Linotype" w:cstheme="minorHAnsi"/>
+          <w:b/>
+          <w:color w:val="000000" w:themeColor="text1"/>
+        </w:rPr>
+      </w:pPr>
+    </w:p>
+    <w:p>
+      <w:pPr>
+        <w:pStyle w:val="Default"/>
+        <w:rPr>
+          <w:sz w:val="20"/>
+          <w:szCs w:val="20"/>
+        </w:rPr>
+      </w:pPr>
+      <w:r>
+        <w:rPr>
+          <w:sz w:val="20"/>
+          <w:szCs w:val="20"/>
+        </w:rPr>
+        <w:t xml:space="preserve">USE </w:t>
+      </w:r>
+      <w:r>
+        <w:rPr>
+          <w:b/>
+          <w:i/>
+          <w:sz w:val="20"/>
+          <w:szCs w:val="20"/>
+        </w:rPr>
+        <w:t>student_phone, student_address, faculty_phone, faculty_address, batch_students, course_batches, student_qualifications, faculty_qualifications, course_modules, modules, faculty, student, course</w:t>
+      </w:r>
+      <w:r>
+        <w:rPr>
+          <w:b/>
+          <w:i/>
+          <w:sz w:val="20"/>
+          <w:szCs w:val="20"/>
+        </w:rPr>
+        <w:t>, student_cards</w:t>
+      </w:r>
+      <w:r>
+        <w:rPr>
+          <w:b/>
+          <w:i/>
+          <w:sz w:val="20"/>
+          <w:szCs w:val="20"/>
+        </w:rPr>
+        <w:t xml:space="preserve">, and student_order  </w:t>
+      </w:r>
+      <w:r>
+        <w:rPr>
+          <w:sz w:val="20"/>
+          <w:szCs w:val="20"/>
+        </w:rPr>
+        <w:t>relation to solve the following queries.</w:t>
+      </w:r>
+    </w:p>
+    <w:p>
+      <w:pPr>
+        <w:tabs>
+          <w:tab w:val="left" w:pos="495"/>
+        </w:tabs>
+        <w:spacing w:after="0" w:line="240" w:lineRule="auto"/>
+        <w:rPr>
+          <w:rFonts w:ascii="Palatino Linotype" w:hAnsi="Palatino Linotype" w:cstheme="minorHAnsi"/>
+          <w:b/>
+          <w:color w:val="000000" w:themeColor="text1"/>
+        </w:rPr>
+      </w:pPr>
+    </w:p>
+    <w:tbl>
+      <w:tblPr>
+        <w:tblStyle w:val="TableGrid"/>
+        <w:tblW w:w="0" w:type="auto"/>
+        <w:jc w:val="center"/>
+        <w:tblLook w:val="04A0" w:firstRow="1" w:lastRow="0" w:firstColumn="1" w:lastColumn="0" w:noHBand="0" w:noVBand="1"/>
+      </w:tblPr>
+      <w:tblGrid>
+        <w:gridCol w:w="9412"/>
+      </w:tblGrid>
+      <w:tr>
+        <w:trPr>
+          <w:jc w:val="center"/>
+        </w:trPr>
+        <w:tc>
+          <w:tcPr>
+            <w:tcW w:w="9412" w:type="dxa"/>
+          </w:tcPr>
+          <w:p>
+            <w:pPr>
+              <w:pStyle w:val="ListParagraph"/>
+              <w:numPr>
+                <w:ilvl w:val="0"/>
+                <w:numId w:val="19"/>
+              </w:numPr>
+              <w:ind w:left="454"/>
+              <w:rPr>
+                <w:rFonts w:ascii="Palatino Linotype" w:hAnsi="Palatino Linotype" w:cstheme="minorHAnsi"/>
+                <w:color w:val="000000" w:themeColor="text1"/>
+                <w:sz w:val="20"/>
+                <w:szCs w:val="20"/>
+              </w:rPr>
+            </w:pPr>
+            <w:r>
+              <w:rPr>
+                <w:rFonts w:ascii="Palatino Linotype" w:hAnsi="Palatino Linotype" w:cstheme="minorHAnsi"/>
+                <w:color w:val="000000" w:themeColor="text1"/>
+                <w:sz w:val="20"/>
+                <w:szCs w:val="20"/>
+              </w:rPr>
+              <w:t xml:space="preserve">Count total number of </w:t>
+            </w:r>
+            <w:r>
+              <w:rPr>
+                <w:rFonts w:ascii="Palatino Linotype" w:hAnsi="Palatino Linotype" w:cstheme="minorHAnsi"/>
+                <w:color w:val="000000" w:themeColor="text1"/>
+                <w:sz w:val="20"/>
+                <w:szCs w:val="20"/>
+              </w:rPr>
+              <w:t>students</w:t>
+            </w:r>
+            <w:r>
+              <w:rPr>
+                <w:rFonts w:ascii="Palatino Linotype" w:hAnsi="Palatino Linotype" w:cstheme="minorHAnsi"/>
+                <w:color w:val="000000" w:themeColor="text1"/>
+                <w:sz w:val="20"/>
+                <w:szCs w:val="20"/>
+              </w:rPr>
+              <w:t>.</w:t>
+            </w:r>
+          </w:p>
+        </w:tc>
+      </w:tr>
+      <w:tr>
+        <w:trPr>
+          <w:trHeight w:val="604"/>
+          <w:jc w:val="center"/>
+        </w:trPr>
+        <w:tc>
+          <w:tcPr>
+            <w:tcW w:w="9412" w:type="dxa"/>
+            <w:vAlign w:val="center"/>
+          </w:tcPr>
+          <w:p>
+            <w:pPr>
+              <w:ind w:left="29"/>
+              <w:rPr>
+                <w:rFonts w:ascii="Palatino Linotype" w:hAnsi="Palatino Linotype" w:cstheme="minorHAnsi"/>
+                <w:color w:val="4472C4" w:themeColor="accent5"/>
+                <w:sz w:val="20"/>
+                <w:szCs w:val="20"/>
+              </w:rPr>
+            </w:pPr>
+            <w:r>
+              <w:rPr>
+                <w:rFonts w:ascii="Palatino Linotype" w:hAnsi="Palatino Linotype" w:cstheme="minorHAnsi"/>
+                <w:color w:val="4472C4" w:themeColor="accent5"/>
+                <w:sz w:val="20"/>
+                <w:szCs w:val="20"/>
+              </w:rPr>
+              <w:t>SELECT COUNT(*) AS total_students FROM students;</w:t>
+            </w:r>
+          </w:p>
+        </w:tc>
+      </w:tr>
+      <w:tr>
+        <w:trPr>
+          <w:jc w:val="center"/>
+        </w:trPr>
+        <w:tc>
+          <w:tcPr>
+            <w:tcW w:w="9412" w:type="dxa"/>
+          </w:tcPr>
+          <w:p>
+            <w:pPr>
+              <w:ind w:left="454"/>
+              <w:rPr>
+                <w:rFonts w:ascii="Palatino Linotype" w:hAnsi="Palatino Linotype" w:cstheme="minorHAnsi"/>
+                <w:color w:val="000000" w:themeColor="text1"/>
+                <w:sz w:val="20"/>
+                <w:szCs w:val="20"/>
+              </w:rPr>
+            </w:pPr>
+          </w:p>
+        </w:tc>
+      </w:tr>
+      <w:tr>
+        <w:trPr>
+          <w:jc w:val="center"/>
+        </w:trPr>
+        <w:tc>
+          <w:tcPr>
+            <w:tcW w:w="9412" w:type="dxa"/>
+          </w:tcPr>
+          <w:p>
+            <w:pPr>
+              <w:pStyle w:val="ListParagraph"/>
+              <w:numPr>
+                <w:ilvl w:val="0"/>
+                <w:numId w:val="19"/>
+              </w:numPr>
+              <w:ind w:left="454"/>
+              <w:rPr>
+                <w:rFonts w:ascii="Palatino Linotype" w:hAnsi="Palatino Linotype" w:cstheme="minorHAnsi"/>
+                <w:color w:val="000000" w:themeColor="text1"/>
+                <w:sz w:val="20"/>
+                <w:szCs w:val="20"/>
+              </w:rPr>
+            </w:pPr>
+            <w:r>
+              <w:rPr>
+                <w:rFonts w:ascii="Palatino Linotype" w:hAnsi="Palatino Linotype" w:cstheme="minorHAnsi"/>
+                <w:color w:val="000000" w:themeColor="text1"/>
+                <w:sz w:val="20"/>
+                <w:szCs w:val="20"/>
+              </w:rPr>
+              <w:t xml:space="preserve">Count total number of </w:t>
+            </w:r>
+            <w:r>
+              <w:rPr>
+                <w:rFonts w:ascii="Palatino Linotype" w:hAnsi="Palatino Linotype" w:cstheme="minorHAnsi"/>
+                <w:color w:val="000000" w:themeColor="text1"/>
+                <w:sz w:val="20"/>
+                <w:szCs w:val="20"/>
+              </w:rPr>
+              <w:t>students</w:t>
+            </w:r>
+            <w:r>
+              <w:rPr>
+                <w:rFonts w:ascii="Palatino Linotype" w:hAnsi="Palatino Linotype" w:cstheme="minorHAnsi"/>
+                <w:color w:val="000000" w:themeColor="text1"/>
+                <w:sz w:val="20"/>
+                <w:szCs w:val="20"/>
+              </w:rPr>
+              <w:t xml:space="preserve"> who are born in 1986</w:t>
+            </w:r>
+            <w:r>
+              <w:rPr>
+                <w:rFonts w:ascii="Palatino Linotype" w:hAnsi="Palatino Linotype" w:cstheme="minorHAnsi"/>
+                <w:color w:val="000000" w:themeColor="text1"/>
+                <w:sz w:val="20"/>
+                <w:szCs w:val="20"/>
+              </w:rPr>
+              <w:t>.</w:t>
+            </w:r>
+          </w:p>
+        </w:tc>
+      </w:tr>
+      <w:tr>
+        <w:trPr>
+          <w:trHeight w:val="604"/>
+          <w:jc w:val="center"/>
+        </w:trPr>
+        <w:tc>
+          <w:tcPr>
+            <w:tcW w:w="9412" w:type="dxa"/>
+            <w:vAlign w:val="center"/>
+          </w:tcPr>
+          <w:p>
+            <w:pPr>
+              <w:ind w:left="29"/>
+              <w:rPr>
+                <w:rFonts w:ascii="Palatino Linotype" w:hAnsi="Palatino Linotype" w:cstheme="minorHAnsi"/>
+                <w:color w:val="4472C4" w:themeColor="accent5"/>
+                <w:sz w:val="20"/>
+                <w:szCs w:val="20"/>
+              </w:rPr>
+            </w:pPr>
+            <w:r>
+              <w:rPr>
+                <w:rFonts w:ascii="Palatino Linotype" w:hAnsi="Palatino Linotype" w:cstheme="minorHAnsi"/>
+                <w:color w:val="4472C4" w:themeColor="accent5"/>
+                <w:sz w:val="20"/>
+                <w:szCs w:val="20"/>
+              </w:rPr>
+              <w:t>SELECT COUNT(*) AS total_students_born_1986 FROM students WHERE YEAR(DOB) = 1986;</w:t>
+            </w:r>
+          </w:p>
+        </w:tc>
+      </w:tr>
+      <w:tr>
+        <w:trPr>
+          <w:jc w:val="center"/>
+        </w:trPr>
+        <w:tc>
+          <w:tcPr>
+            <w:tcW w:w="9412" w:type="dxa"/>
+          </w:tcPr>
+          <w:p>
+            <w:pPr>
+              <w:ind w:left="454"/>
+              <w:rPr>
+                <w:rFonts w:ascii="Palatino Linotype" w:hAnsi="Palatino Linotype" w:cstheme="minorHAnsi"/>
+                <w:color w:val="000000" w:themeColor="text1"/>
+                <w:sz w:val="20"/>
+                <w:szCs w:val="20"/>
+              </w:rPr>
+            </w:pPr>
+          </w:p>
+        </w:tc>
+      </w:tr>
+      <w:tr>
+        <w:trPr>
+          <w:jc w:val="center"/>
+        </w:trPr>
+        <w:tc>
+          <w:tcPr>
+            <w:tcW w:w="9412" w:type="dxa"/>
+          </w:tcPr>
+          <w:p>
+            <w:pPr>
+              <w:pStyle w:val="ListParagraph"/>
+              <w:numPr>
+                <w:ilvl w:val="0"/>
+                <w:numId w:val="19"/>
+              </w:numPr>
+              <w:ind w:left="454"/>
+              <w:rPr>
+                <w:rFonts w:ascii="Palatino Linotype" w:hAnsi="Palatino Linotype" w:cstheme="minorHAnsi"/>
+                <w:color w:val="000000" w:themeColor="text1"/>
+                <w:sz w:val="20"/>
+                <w:szCs w:val="20"/>
+              </w:rPr>
+            </w:pPr>
+            <w:r>
+              <w:rPr>
+                <w:rFonts w:ascii="Palatino Linotype" w:hAnsi="Palatino Linotype" w:cstheme="minorHAnsi"/>
+                <w:color w:val="000000" w:themeColor="text1"/>
+                <w:sz w:val="20"/>
+                <w:szCs w:val="20"/>
+              </w:rPr>
+              <w:t xml:space="preserve">Count total number of </w:t>
+            </w:r>
+            <w:r>
+              <w:rPr>
+                <w:rFonts w:ascii="Palatino Linotype" w:hAnsi="Palatino Linotype" w:cstheme="minorHAnsi"/>
+                <w:color w:val="000000" w:themeColor="text1"/>
+                <w:sz w:val="20"/>
+                <w:szCs w:val="20"/>
+              </w:rPr>
+              <w:t xml:space="preserve">students </w:t>
+            </w:r>
+            <w:r>
+              <w:rPr>
+                <w:rFonts w:ascii="Palatino Linotype" w:hAnsi="Palatino Linotype" w:cstheme="minorHAnsi"/>
+                <w:color w:val="000000" w:themeColor="text1"/>
+                <w:sz w:val="20"/>
+                <w:szCs w:val="20"/>
+              </w:rPr>
+              <w:t xml:space="preserve">whose </w:t>
+            </w:r>
+            <w:r>
+              <w:rPr>
+                <w:rFonts w:ascii="Palatino Linotype" w:hAnsi="Palatino Linotype" w:cstheme="minorHAnsi"/>
+                <w:color w:val="000000" w:themeColor="text1"/>
+                <w:sz w:val="20"/>
+                <w:szCs w:val="20"/>
+              </w:rPr>
+              <w:t xml:space="preserve">namefirst </w:t>
+            </w:r>
+            <w:r>
+              <w:rPr>
+                <w:rFonts w:ascii="Palatino Linotype" w:hAnsi="Palatino Linotype" w:cstheme="minorHAnsi"/>
+                <w:color w:val="000000" w:themeColor="text1"/>
+                <w:sz w:val="20"/>
+                <w:szCs w:val="20"/>
+              </w:rPr>
+              <w:t>starts with the letter ‘</w:t>
+            </w:r>
+            <w:r>
+              <w:rPr>
+                <w:rFonts w:ascii="Palatino Linotype" w:hAnsi="Palatino Linotype" w:cstheme="minorHAnsi"/>
+                <w:color w:val="000000" w:themeColor="text1"/>
+                <w:sz w:val="20"/>
+                <w:szCs w:val="20"/>
+              </w:rPr>
+              <w:t>B</w:t>
+            </w:r>
+            <w:r>
+              <w:rPr>
+                <w:rFonts w:ascii="Palatino Linotype" w:hAnsi="Palatino Linotype" w:cstheme="minorHAnsi"/>
+                <w:color w:val="000000" w:themeColor="text1"/>
+                <w:sz w:val="20"/>
+                <w:szCs w:val="20"/>
+              </w:rPr>
+              <w:t>’.</w:t>
+            </w:r>
+          </w:p>
+        </w:tc>
+      </w:tr>
+      <w:tr>
+        <w:trPr>
+          <w:trHeight w:val="604"/>
+          <w:jc w:val="center"/>
+        </w:trPr>
+        <w:tc>
+          <w:tcPr>
+            <w:tcW w:w="9412" w:type="dxa"/>
+            <w:vAlign w:val="center"/>
+          </w:tcPr>
+          <w:p>
+            <w:pPr>
+              <w:ind w:left="29"/>
+              <w:rPr>
+                <w:rFonts w:ascii="Palatino Linotype" w:hAnsi="Palatino Linotype" w:cstheme="minorHAnsi"/>
+                <w:color w:val="4472C4" w:themeColor="accent5"/>
+                <w:sz w:val="20"/>
+                <w:szCs w:val="20"/>
+              </w:rPr>
+            </w:pPr>
+            <w:r>
+              <w:rPr>
+                <w:rFonts w:ascii="Palatino Linotype" w:hAnsi="Palatino Linotype" w:cstheme="minorHAnsi"/>
+                <w:color w:val="4472C4" w:themeColor="accent5"/>
+                <w:sz w:val="20"/>
+                <w:szCs w:val="20"/>
+              </w:rPr>
+              <w:t>SELECT COUNT(*) AS total_students_starting_with_B FROM students WHERE namefirst LIKE 'B%';</w:t>
+            </w:r>
+          </w:p>
+        </w:tc>
+      </w:tr>
+      <w:tr>
+        <w:trPr>
+          <w:jc w:val="center"/>
+        </w:trPr>
+        <w:tc>
+          <w:tcPr>
+            <w:tcW w:w="9412" w:type="dxa"/>
+          </w:tcPr>
+          <w:p>
+            <w:pPr>
+              <w:ind w:left="454"/>
+              <w:rPr>
+                <w:rFonts w:ascii="Palatino Linotype" w:hAnsi="Palatino Linotype" w:cstheme="minorHAnsi"/>
+                <w:color w:val="000000" w:themeColor="text1"/>
+                <w:sz w:val="20"/>
+                <w:szCs w:val="20"/>
+              </w:rPr>
+            </w:pPr>
+          </w:p>
+        </w:tc>
+      </w:tr>
+      <w:tr>
+        <w:trPr>
+          <w:jc w:val="center"/>
+        </w:trPr>
+        <w:tc>
+          <w:tcPr>
+            <w:tcW w:w="9412" w:type="dxa"/>
+          </w:tcPr>
+          <w:p>
+            <w:pPr>
+              <w:pStyle w:val="ListParagraph"/>
+              <w:numPr>
+                <w:ilvl w:val="0"/>
+                <w:numId w:val="19"/>
+              </w:numPr>
+              <w:ind w:left="454"/>
+              <w:rPr>
+                <w:rFonts w:ascii="Palatino Linotype" w:hAnsi="Palatino Linotype" w:cstheme="minorHAnsi"/>
+                <w:color w:val="000000" w:themeColor="text1"/>
+                <w:sz w:val="20"/>
+                <w:szCs w:val="20"/>
+              </w:rPr>
+            </w:pPr>
+            <w:r>
+              <w:rPr>
+                <w:rFonts w:ascii="Palatino Linotype" w:hAnsi="Palatino Linotype" w:cstheme="minorHAnsi"/>
+                <w:color w:val="000000" w:themeColor="text1"/>
+                <w:sz w:val="20"/>
+                <w:szCs w:val="20"/>
+              </w:rPr>
+              <w:t xml:space="preserve">Count total number </w:t>
+            </w:r>
+            <w:r>
+              <w:rPr>
+                <w:rFonts w:ascii="Palatino Linotype" w:hAnsi="Palatino Linotype" w:cstheme="minorHAnsi"/>
+                <w:color w:val="000000" w:themeColor="text1"/>
+                <w:sz w:val="20"/>
+                <w:szCs w:val="20"/>
+              </w:rPr>
+              <w:t>student</w:t>
+            </w:r>
+            <w:r>
+              <w:rPr>
+                <w:rFonts w:ascii="Palatino Linotype" w:hAnsi="Palatino Linotype" w:cstheme="minorHAnsi"/>
+                <w:color w:val="000000" w:themeColor="text1"/>
+                <w:sz w:val="20"/>
+                <w:szCs w:val="20"/>
+              </w:rPr>
+              <w:t xml:space="preserve"> who were </w:t>
+            </w:r>
+            <w:r>
+              <w:rPr>
+                <w:rFonts w:ascii="Palatino Linotype" w:hAnsi="Palatino Linotype" w:cstheme="minorHAnsi"/>
+                <w:color w:val="000000" w:themeColor="text1"/>
+                <w:sz w:val="20"/>
+                <w:szCs w:val="20"/>
+              </w:rPr>
+              <w:t>born in ‘July.</w:t>
+            </w:r>
+          </w:p>
+        </w:tc>
+      </w:tr>
+      <w:tr>
+        <w:trPr>
+          <w:trHeight w:val="604"/>
+          <w:jc w:val="center"/>
+        </w:trPr>
+        <w:tc>
+          <w:tcPr>
+            <w:tcW w:w="9412" w:type="dxa"/>
+            <w:vAlign w:val="center"/>
+          </w:tcPr>
+          <w:p>
+            <w:pPr>
+              <w:ind w:left="29"/>
+              <w:rPr>
+                <w:rFonts w:ascii="Palatino Linotype" w:hAnsi="Palatino Linotype" w:cstheme="minorHAnsi"/>
+                <w:color w:val="5B9BD5" w:themeColor="accent1"/>
+                <w:sz w:val="20"/>
+                <w:szCs w:val="20"/>
+              </w:rPr>
+            </w:pPr>
+            <w:r>
+              <w:rPr>
+                <w:rFonts w:ascii="Palatino Linotype" w:hAnsi="Palatino Linotype" w:cstheme="minorHAnsi"/>
+                <w:color w:val="5B9BD5" w:themeColor="accent1"/>
+                <w:sz w:val="20"/>
+                <w:szCs w:val="20"/>
+              </w:rPr>
+              <w:t>SELECT COUNT(*) AS total_students_born_in_july FROM students WHERE MONTH(DOB) = 7;</w:t>
+            </w:r>
+          </w:p>
+        </w:tc>
+      </w:tr>
+      <w:tr>
+        <w:trPr>
+          <w:jc w:val="center"/>
+        </w:trPr>
+        <w:tc>
+          <w:tcPr>
+            <w:tcW w:w="9412" w:type="dxa"/>
+          </w:tcPr>
+          <w:p>
+            <w:pPr>
+              <w:ind w:left="454"/>
+              <w:rPr>
+                <w:rFonts w:ascii="Palatino Linotype" w:hAnsi="Palatino Linotype" w:cstheme="minorHAnsi"/>
+                <w:color w:val="000000" w:themeColor="text1"/>
+                <w:sz w:val="20"/>
+                <w:szCs w:val="20"/>
+              </w:rPr>
+            </w:pPr>
+          </w:p>
+        </w:tc>
+      </w:tr>
+      <w:tr>
+        <w:trPr>
+          <w:jc w:val="center"/>
+        </w:trPr>
+        <w:tc>
+          <w:tcPr>
+            <w:tcW w:w="9412" w:type="dxa"/>
+          </w:tcPr>
+          <w:p>
+            <w:pPr>
+              <w:pStyle w:val="ListParagraph"/>
+              <w:numPr>
+                <w:ilvl w:val="0"/>
+                <w:numId w:val="19"/>
+              </w:numPr>
+              <w:ind w:left="454"/>
+              <w:rPr>
+                <w:rFonts w:ascii="Palatino Linotype" w:hAnsi="Palatino Linotype" w:cstheme="minorHAnsi"/>
+                <w:color w:val="000000" w:themeColor="text1"/>
+                <w:sz w:val="20"/>
+                <w:szCs w:val="20"/>
+              </w:rPr>
+            </w:pPr>
+            <w:r>
+              <w:rPr>
+                <w:rFonts w:ascii="Palatino Linotype" w:hAnsi="Palatino Linotype" w:cstheme="minorHAnsi"/>
+                <w:color w:val="000000" w:themeColor="text1"/>
+                <w:sz w:val="20"/>
+                <w:szCs w:val="20"/>
+              </w:rPr>
+              <w:t xml:space="preserve">Display studentID </w:t>
+            </w:r>
+            <w:r>
+              <w:rPr>
+                <w:rFonts w:ascii="Palatino Linotype" w:hAnsi="Palatino Linotype" w:cstheme="minorHAnsi"/>
+                <w:color w:val="000000" w:themeColor="text1"/>
+                <w:sz w:val="20"/>
+                <w:szCs w:val="20"/>
+              </w:rPr>
+              <w:t>and c</w:t>
+            </w:r>
+            <w:r>
+              <w:rPr>
+                <w:rFonts w:ascii="Palatino Linotype" w:hAnsi="Palatino Linotype" w:cstheme="minorHAnsi"/>
+                <w:color w:val="000000" w:themeColor="text1"/>
+                <w:sz w:val="20"/>
+                <w:szCs w:val="20"/>
+              </w:rPr>
+              <w:t>ount</w:t>
+            </w:r>
+            <w:r>
+              <w:rPr>
+                <w:rFonts w:ascii="Palatino Linotype" w:hAnsi="Palatino Linotype" w:cstheme="minorHAnsi"/>
+                <w:color w:val="000000" w:themeColor="text1"/>
+                <w:sz w:val="20"/>
+                <w:szCs w:val="20"/>
+              </w:rPr>
+              <w:t xml:space="preserve"> the student who are having more than two </w:t>
+            </w:r>
+            <w:r>
+              <w:rPr>
+                <w:rFonts w:ascii="Palatino Linotype" w:hAnsi="Palatino Linotype" w:cstheme="minorHAnsi"/>
+                <w:color w:val="000000" w:themeColor="text1"/>
+                <w:sz w:val="20"/>
+                <w:szCs w:val="20"/>
+              </w:rPr>
+              <w:t>phones</w:t>
+            </w:r>
+            <w:r>
+              <w:rPr>
+                <w:rFonts w:ascii="Palatino Linotype" w:hAnsi="Palatino Linotype" w:cstheme="minorHAnsi"/>
+                <w:color w:val="000000" w:themeColor="text1"/>
+                <w:sz w:val="20"/>
+                <w:szCs w:val="20"/>
+              </w:rPr>
+              <w:t>.</w:t>
+            </w:r>
+          </w:p>
+        </w:tc>
+      </w:tr>
+      <w:tr>
+        <w:trPr>
+          <w:trHeight w:val="604"/>
+          <w:jc w:val="center"/>
+        </w:trPr>
+        <w:tc>
+          <w:tcPr>
+            <w:tcW w:w="9412" w:type="dxa"/>
+            <w:vAlign w:val="center"/>
+          </w:tcPr>
+          <w:p>
+            <w:pPr>
+              <w:ind w:left="29"/>
+              <w:rPr>
+                <w:rFonts w:ascii="Palatino Linotype" w:hAnsi="Palatino Linotype" w:cstheme="minorHAnsi"/>
+                <w:color w:val="5B9BD5" w:themeColor="accent1"/>
+                <w:sz w:val="20"/>
+                <w:szCs w:val="20"/>
+              </w:rPr>
+            </w:pPr>
+            <w:r>
+              <w:rPr>
+                <w:rFonts w:ascii="Palatino Linotype" w:hAnsi="Palatino Linotype" w:cstheme="minorHAnsi"/>
+                <w:color w:val="5B9BD5" w:themeColor="accent1"/>
+                <w:sz w:val="20"/>
+                <w:szCs w:val="20"/>
+              </w:rPr>
+              <w:t xml:space="preserve">SELECT studentID, COUNT(*) AS phone_count </w:t>
+            </w:r>
+          </w:p>
+          <w:p>
+            <w:pPr>
+              <w:ind w:left="29"/>
+              <w:rPr>
+                <w:rFonts w:ascii="Palatino Linotype" w:hAnsi="Palatino Linotype" w:cstheme="minorHAnsi"/>
+                <w:color w:val="5B9BD5" w:themeColor="accent1"/>
+                <w:sz w:val="20"/>
+                <w:szCs w:val="20"/>
+              </w:rPr>
+            </w:pPr>
+            <w:r>
+              <w:rPr>
+                <w:rFonts w:ascii="Palatino Linotype" w:hAnsi="Palatino Linotype" w:cstheme="minorHAnsi"/>
+                <w:color w:val="5B9BD5" w:themeColor="accent1"/>
+                <w:sz w:val="20"/>
+                <w:szCs w:val="20"/>
+              </w:rPr>
+              <w:t xml:space="preserve">FROM phone_details </w:t>
+            </w:r>
+          </w:p>
+          <w:p>
+            <w:pPr>
+              <w:ind w:left="29"/>
+              <w:rPr>
+                <w:rFonts w:ascii="Palatino Linotype" w:hAnsi="Palatino Linotype" w:cstheme="minorHAnsi"/>
+                <w:color w:val="5B9BD5" w:themeColor="accent1"/>
+                <w:sz w:val="20"/>
+                <w:szCs w:val="20"/>
+              </w:rPr>
+            </w:pPr>
+            <w:r>
+              <w:rPr>
+                <w:rFonts w:ascii="Palatino Linotype" w:hAnsi="Palatino Linotype" w:cstheme="minorHAnsi"/>
+                <w:color w:val="5B9BD5" w:themeColor="accent1"/>
+                <w:sz w:val="20"/>
+                <w:szCs w:val="20"/>
+              </w:rPr>
+              <w:t xml:space="preserve">GROUP BY studentID </w:t>
+            </w:r>
+          </w:p>
+          <w:p>
+            <w:pPr>
+              <w:ind w:left="29"/>
+              <w:rPr>
+                <w:rFonts w:ascii="Palatino Linotype" w:hAnsi="Palatino Linotype" w:cstheme="minorHAnsi"/>
+                <w:color w:val="5B9BD5" w:themeColor="accent1"/>
+                <w:sz w:val="20"/>
+                <w:szCs w:val="20"/>
+              </w:rPr>
+            </w:pPr>
+            <w:r>
+              <w:rPr>
+                <w:rFonts w:ascii="Palatino Linotype" w:hAnsi="Palatino Linotype" w:cstheme="minorHAnsi"/>
+                <w:color w:val="5B9BD5" w:themeColor="accent1"/>
+                <w:sz w:val="20"/>
+                <w:szCs w:val="20"/>
+              </w:rPr>
+              <w:t>HAVING COUNT(*) &gt; 2;</w:t>
+            </w:r>
+          </w:p>
+        </w:tc>
+      </w:tr>
+      <w:tr>
+        <w:trPr>
+          <w:jc w:val="center"/>
+        </w:trPr>
+        <w:tc>
+          <w:tcPr>
+            <w:tcW w:w="9412" w:type="dxa"/>
+          </w:tcPr>
+          <w:p>
+            <w:pPr>
+              <w:ind w:left="454"/>
+              <w:rPr>
+                <w:rFonts w:ascii="Palatino Linotype" w:hAnsi="Palatino Linotype" w:cstheme="minorHAnsi"/>
+                <w:color w:val="000000" w:themeColor="text1"/>
+                <w:sz w:val="20"/>
+                <w:szCs w:val="20"/>
+              </w:rPr>
+            </w:pPr>
+          </w:p>
+        </w:tc>
+      </w:tr>
+      <w:tr>
+        <w:trPr>
+          <w:jc w:val="center"/>
+        </w:trPr>
+        <w:tc>
+          <w:tcPr>
+            <w:tcW w:w="9412" w:type="dxa"/>
+          </w:tcPr>
+          <w:p>
+            <w:pPr>
+              <w:pStyle w:val="ListParagraph"/>
+              <w:numPr>
+                <w:ilvl w:val="0"/>
+                <w:numId w:val="19"/>
+              </w:numPr>
+              <w:ind w:left="454"/>
+              <w:rPr>
+                <w:rFonts w:ascii="Palatino Linotype" w:hAnsi="Palatino Linotype" w:cstheme="minorHAnsi"/>
+                <w:color w:val="000000" w:themeColor="text1"/>
+                <w:sz w:val="20"/>
+                <w:szCs w:val="20"/>
+              </w:rPr>
+            </w:pPr>
+            <w:r>
+              <w:rPr>
+                <w:rFonts w:ascii="Palatino Linotype" w:hAnsi="Palatino Linotype" w:cstheme="minorHAnsi"/>
+                <w:color w:val="000000" w:themeColor="text1"/>
+                <w:sz w:val="20"/>
+                <w:szCs w:val="20"/>
+              </w:rPr>
+              <w:t xml:space="preserve">Count </w:t>
+            </w:r>
+            <w:r>
+              <w:rPr>
+                <w:rFonts w:ascii="Palatino Linotype" w:hAnsi="Palatino Linotype" w:cstheme="minorHAnsi"/>
+                <w:color w:val="000000" w:themeColor="text1"/>
+                <w:sz w:val="20"/>
+                <w:szCs w:val="20"/>
+              </w:rPr>
+              <w:t>unique universities from student_qualifications table.</w:t>
+            </w:r>
+          </w:p>
+        </w:tc>
+      </w:tr>
+      <w:tr>
+        <w:trPr>
+          <w:trHeight w:val="604"/>
+          <w:jc w:val="center"/>
+        </w:trPr>
+        <w:tc>
+          <w:tcPr>
+            <w:tcW w:w="9412" w:type="dxa"/>
+            <w:vAlign w:val="center"/>
+          </w:tcPr>
+          <w:p>
+            <w:pPr>
+              <w:ind w:left="29"/>
+              <w:rPr>
+                <w:rFonts w:ascii="Palatino Linotype" w:hAnsi="Palatino Linotype" w:cstheme="minorHAnsi"/>
+                <w:color w:val="5B9BD5" w:themeColor="accent1"/>
+                <w:sz w:val="20"/>
+                <w:szCs w:val="20"/>
+              </w:rPr>
+            </w:pPr>
+            <w:r>
+              <w:rPr>
+                <w:rFonts w:ascii="Palatino Linotype" w:hAnsi="Palatino Linotype" w:cstheme="minorHAnsi"/>
+                <w:color w:val="5B9BD5" w:themeColor="accent1"/>
+                <w:sz w:val="20"/>
+                <w:szCs w:val="20"/>
+              </w:rPr>
+              <w:t>SELECT COUNT(DISTINCT university) AS unique_universities FROM student_qualifications;</w:t>
+            </w:r>
+          </w:p>
+        </w:tc>
+      </w:tr>
+      <w:tr>
+        <w:trPr>
+          <w:jc w:val="center"/>
+        </w:trPr>
+        <w:tc>
+          <w:tcPr>
+            <w:tcW w:w="9412" w:type="dxa"/>
+          </w:tcPr>
+          <w:p>
+            <w:pPr>
+              <w:ind w:left="454"/>
+              <w:rPr>
+                <w:rFonts w:ascii="Palatino Linotype" w:hAnsi="Palatino Linotype" w:cstheme="minorHAnsi"/>
+                <w:color w:val="000000" w:themeColor="text1"/>
+                <w:sz w:val="20"/>
+                <w:szCs w:val="20"/>
+              </w:rPr>
+            </w:pPr>
+          </w:p>
+        </w:tc>
+      </w:tr>
+      <w:tr>
+        <w:trPr>
+          <w:jc w:val="center"/>
+        </w:trPr>
+        <w:tc>
+          <w:tcPr>
+            <w:tcW w:w="9412" w:type="dxa"/>
+          </w:tcPr>
+          <w:p>
+            <w:pPr>
+              <w:pStyle w:val="ListParagraph"/>
+              <w:numPr>
+                <w:ilvl w:val="0"/>
+                <w:numId w:val="19"/>
+              </w:numPr>
+              <w:ind w:left="454"/>
+              <w:rPr>
+                <w:rFonts w:ascii="Palatino Linotype" w:hAnsi="Palatino Linotype" w:cstheme="minorHAnsi"/>
+                <w:color w:val="000000" w:themeColor="text1"/>
+                <w:sz w:val="20"/>
+                <w:szCs w:val="20"/>
+              </w:rPr>
+            </w:pPr>
+            <w:r>
+              <w:rPr>
+                <w:rFonts w:ascii="Palatino Linotype" w:hAnsi="Palatino Linotype" w:cstheme="minorHAnsi"/>
+                <w:color w:val="000000" w:themeColor="text1"/>
+                <w:sz w:val="20"/>
+                <w:szCs w:val="20"/>
+              </w:rPr>
+              <w:t>Display the university name and the count of those students who have done ‘BE’</w:t>
+            </w:r>
+          </w:p>
+        </w:tc>
+      </w:tr>
+      <w:tr>
+        <w:trPr>
+          <w:trHeight w:val="604"/>
+          <w:jc w:val="center"/>
+        </w:trPr>
+        <w:tc>
+          <w:tcPr>
+            <w:tcW w:w="9412" w:type="dxa"/>
+            <w:vAlign w:val="center"/>
+          </w:tcPr>
+          <w:p>
+            <w:pPr>
+              <w:ind w:left="29"/>
+              <w:rPr>
+                <w:rFonts w:ascii="Palatino Linotype" w:hAnsi="Palatino Linotype" w:cstheme="minorHAnsi"/>
+                <w:color w:val="5B9BD5" w:themeColor="accent1"/>
+                <w:sz w:val="20"/>
+                <w:szCs w:val="20"/>
+              </w:rPr>
+            </w:pPr>
+            <w:r>
+              <w:rPr>
+                <w:rFonts w:ascii="Palatino Linotype" w:hAnsi="Palatino Linotype" w:cstheme="minorHAnsi"/>
+                <w:color w:val="5B9BD5" w:themeColor="accent1"/>
+                <w:sz w:val="20"/>
+                <w:szCs w:val="20"/>
+              </w:rPr>
+              <w:t xml:space="preserve">SELECT university, COUNT(*) AS student_count </w:t>
+            </w:r>
+          </w:p>
+          <w:p>
+            <w:pPr>
+              <w:ind w:left="29"/>
+              <w:rPr>
+                <w:rFonts w:ascii="Palatino Linotype" w:hAnsi="Palatino Linotype" w:cstheme="minorHAnsi"/>
+                <w:color w:val="5B9BD5" w:themeColor="accent1"/>
+                <w:sz w:val="20"/>
+                <w:szCs w:val="20"/>
+              </w:rPr>
+            </w:pPr>
+            <w:r>
+              <w:rPr>
+                <w:rFonts w:ascii="Palatino Linotype" w:hAnsi="Palatino Linotype" w:cstheme="minorHAnsi"/>
+                <w:color w:val="5B9BD5" w:themeColor="accent1"/>
+                <w:sz w:val="20"/>
+                <w:szCs w:val="20"/>
+              </w:rPr>
+              <w:t xml:space="preserve">FROM student_qualifications </w:t>
+            </w:r>
+          </w:p>
+          <w:p>
+            <w:pPr>
+              <w:ind w:left="29"/>
+              <w:rPr>
+                <w:rFonts w:ascii="Palatino Linotype" w:hAnsi="Palatino Linotype" w:cstheme="minorHAnsi"/>
+                <w:color w:val="5B9BD5" w:themeColor="accent1"/>
+                <w:sz w:val="20"/>
+                <w:szCs w:val="20"/>
+              </w:rPr>
+            </w:pPr>
+            <w:r>
+              <w:rPr>
+                <w:rFonts w:ascii="Palatino Linotype" w:hAnsi="Palatino Linotype" w:cstheme="minorHAnsi"/>
+                <w:color w:val="5B9BD5" w:themeColor="accent1"/>
+                <w:sz w:val="20"/>
+                <w:szCs w:val="20"/>
+              </w:rPr>
+              <w:t xml:space="preserve">WHERE qualification = 'BE' </w:t>
+            </w:r>
+          </w:p>
+          <w:p>
+            <w:pPr>
+              <w:ind w:left="29"/>
+              <w:rPr>
+                <w:rFonts w:ascii="Palatino Linotype" w:hAnsi="Palatino Linotype" w:cstheme="minorHAnsi"/>
+                <w:color w:val="5B9BD5" w:themeColor="accent1"/>
+                <w:sz w:val="20"/>
+                <w:szCs w:val="20"/>
+              </w:rPr>
+            </w:pPr>
+            <w:r>
+              <w:rPr>
+                <w:rFonts w:ascii="Palatino Linotype" w:hAnsi="Palatino Linotype" w:cstheme="minorHAnsi"/>
+                <w:color w:val="5B9BD5" w:themeColor="accent1"/>
+                <w:sz w:val="20"/>
+                <w:szCs w:val="20"/>
+              </w:rPr>
+              <w:t>GROUP BY university;</w:t>
+            </w:r>
+          </w:p>
+        </w:tc>
+      </w:tr>
+      <w:tr>
+        <w:trPr>
+          <w:jc w:val="center"/>
+        </w:trPr>
+        <w:tc>
+          <w:tcPr>
+            <w:tcW w:w="9412" w:type="dxa"/>
+          </w:tcPr>
+          <w:p>
+            <w:pPr>
+              <w:ind w:left="94"/>
+              <w:rPr>
+                <w:rFonts w:ascii="Palatino Linotype" w:hAnsi="Palatino Linotype" w:cstheme="minorHAnsi"/>
+                <w:color w:val="000000" w:themeColor="text1"/>
+                <w:sz w:val="20"/>
+                <w:szCs w:val="20"/>
+              </w:rPr>
+            </w:pPr>
+          </w:p>
+        </w:tc>
+      </w:tr>
+      <w:tr>
+        <w:trPr>
+          <w:jc w:val="center"/>
+        </w:trPr>
+        <w:tc>
+          <w:tcPr>
+            <w:tcW w:w="9412" w:type="dxa"/>
+          </w:tcPr>
+          <w:p>
+            <w:pPr>
+              <w:pStyle w:val="ListParagraph"/>
+              <w:numPr>
+                <w:ilvl w:val="0"/>
+                <w:numId w:val="19"/>
+              </w:numPr>
+              <w:ind w:left="454"/>
+              <w:rPr>
+                <w:rFonts w:ascii="Palatino Linotype" w:hAnsi="Palatino Linotype" w:cstheme="minorHAnsi"/>
+                <w:color w:val="000000" w:themeColor="text1"/>
+                <w:sz w:val="20"/>
+                <w:szCs w:val="20"/>
+              </w:rPr>
+            </w:pPr>
+            <w:r>
+              <w:rPr>
+                <w:rFonts w:ascii="Palatino Linotype" w:hAnsi="Palatino Linotype" w:cstheme="minorHAnsi"/>
+                <w:color w:val="000000" w:themeColor="text1"/>
+                <w:sz w:val="20"/>
+                <w:szCs w:val="20"/>
+              </w:rPr>
+              <w:t xml:space="preserve">Count how many </w:t>
+            </w:r>
+            <w:r>
+              <w:rPr>
+                <w:rFonts w:ascii="Palatino Linotype" w:hAnsi="Palatino Linotype" w:cstheme="minorHAnsi"/>
+                <w:color w:val="000000" w:themeColor="text1"/>
+                <w:sz w:val="20"/>
+                <w:szCs w:val="20"/>
+              </w:rPr>
+              <w:t>students</w:t>
+            </w:r>
+            <w:r>
+              <w:rPr>
+                <w:rFonts w:ascii="Palatino Linotype" w:hAnsi="Palatino Linotype" w:cstheme="minorHAnsi"/>
+                <w:color w:val="000000" w:themeColor="text1"/>
+                <w:sz w:val="20"/>
+                <w:szCs w:val="20"/>
+              </w:rPr>
+              <w:t xml:space="preserve"> has done ‘BE’</w:t>
+            </w:r>
+            <w:r>
+              <w:rPr>
+                <w:rFonts w:ascii="Palatino Linotype" w:hAnsi="Palatino Linotype" w:cstheme="minorHAnsi"/>
+                <w:color w:val="000000" w:themeColor="text1"/>
+                <w:sz w:val="20"/>
+                <w:szCs w:val="20"/>
+              </w:rPr>
+              <w:t>.</w:t>
+            </w:r>
+          </w:p>
+        </w:tc>
+      </w:tr>
+      <w:tr>
+        <w:trPr>
+          <w:trHeight w:val="604"/>
+          <w:jc w:val="center"/>
+        </w:trPr>
+        <w:tc>
+          <w:tcPr>
+            <w:tcW w:w="9412" w:type="dxa"/>
+            <w:vAlign w:val="center"/>
+          </w:tcPr>
+          <w:p>
+            <w:pPr>
+              <w:ind w:left="29"/>
+              <w:rPr>
+                <w:rFonts w:ascii="Palatino Linotype" w:hAnsi="Palatino Linotype" w:cstheme="minorHAnsi"/>
+                <w:color w:val="5B9BD5" w:themeColor="accent1"/>
+                <w:sz w:val="20"/>
+                <w:szCs w:val="20"/>
+              </w:rPr>
+            </w:pPr>
+            <w:r>
+              <w:rPr>
+                <w:rFonts w:ascii="Palatino Linotype" w:hAnsi="Palatino Linotype" w:cstheme="minorHAnsi"/>
+                <w:color w:val="5B9BD5" w:themeColor="accent1"/>
+                <w:sz w:val="20"/>
+                <w:szCs w:val="20"/>
+              </w:rPr>
+              <w:t>SELECT COUNT(*) AS total_students_done_BE FROM student_qualifications WHERE qualification = 'BE';</w:t>
+            </w:r>
+          </w:p>
+        </w:tc>
+      </w:tr>
+      <w:tr>
+        <w:trPr>
+          <w:jc w:val="center"/>
+        </w:trPr>
+        <w:tc>
+          <w:tcPr>
+            <w:tcW w:w="9412" w:type="dxa"/>
+          </w:tcPr>
+          <w:p>
+            <w:pPr>
+              <w:ind w:left="94"/>
+              <w:rPr>
+                <w:rFonts w:ascii="Palatino Linotype" w:hAnsi="Palatino Linotype" w:cstheme="minorHAnsi"/>
+                <w:color w:val="000000" w:themeColor="text1"/>
+                <w:sz w:val="20"/>
+                <w:szCs w:val="20"/>
+              </w:rPr>
+            </w:pPr>
+          </w:p>
+        </w:tc>
+      </w:tr>
+      <w:tr>
+        <w:trPr>
+          <w:jc w:val="center"/>
+        </w:trPr>
+        <w:tc>
+          <w:tcPr>
+            <w:tcW w:w="9412" w:type="dxa"/>
+          </w:tcPr>
+          <w:p>
+            <w:pPr>
+              <w:pStyle w:val="ListParagraph"/>
+              <w:numPr>
+                <w:ilvl w:val="0"/>
+                <w:numId w:val="19"/>
+              </w:numPr>
+              <w:ind w:left="454"/>
+              <w:rPr>
+                <w:rFonts w:ascii="Palatino Linotype" w:hAnsi="Palatino Linotype" w:cstheme="minorHAnsi"/>
+                <w:color w:val="000000" w:themeColor="text1"/>
+                <w:sz w:val="20"/>
+                <w:szCs w:val="20"/>
+              </w:rPr>
+            </w:pPr>
+            <w:r>
+              <w:rPr>
+                <w:rFonts w:ascii="Palatino Linotype" w:hAnsi="Palatino Linotype" w:cstheme="minorHAnsi"/>
+                <w:color w:val="000000" w:themeColor="text1"/>
+                <w:sz w:val="20"/>
+                <w:szCs w:val="20"/>
+              </w:rPr>
+              <w:t>Count how many students has not done ‘BE’.</w:t>
+            </w:r>
+          </w:p>
+        </w:tc>
+      </w:tr>
+      <w:tr>
+        <w:trPr>
+          <w:trHeight w:val="604"/>
+          <w:jc w:val="center"/>
+        </w:trPr>
+        <w:tc>
+          <w:tcPr>
+            <w:tcW w:w="9412" w:type="dxa"/>
+            <w:vAlign w:val="center"/>
+          </w:tcPr>
+          <w:p>
+            <w:pPr>
+              <w:ind w:left="29"/>
+              <w:rPr>
+                <w:rFonts w:ascii="Palatino Linotype" w:hAnsi="Palatino Linotype" w:cstheme="minorHAnsi"/>
+                <w:color w:val="5B9BD5" w:themeColor="accent1"/>
+                <w:sz w:val="20"/>
+                <w:szCs w:val="20"/>
+              </w:rPr>
+            </w:pPr>
+            <w:r>
+              <w:rPr>
+                <w:rFonts w:ascii="Palatino Linotype" w:hAnsi="Palatino Linotype" w:cstheme="minorHAnsi"/>
+                <w:color w:val="5B9BD5" w:themeColor="accent1"/>
+                <w:sz w:val="20"/>
+                <w:szCs w:val="20"/>
+              </w:rPr>
+              <w:t xml:space="preserve">SELECT COUNT(*) AS total_students_not_done_BE </w:t>
+            </w:r>
+          </w:p>
+          <w:p>
+            <w:pPr>
+              <w:ind w:left="29"/>
+              <w:rPr>
+                <w:rFonts w:ascii="Palatino Linotype" w:hAnsi="Palatino Linotype" w:cstheme="minorHAnsi"/>
+                <w:color w:val="5B9BD5" w:themeColor="accent1"/>
+                <w:sz w:val="20"/>
+                <w:szCs w:val="20"/>
+              </w:rPr>
+            </w:pPr>
+            <w:r>
+              <w:rPr>
+                <w:rFonts w:ascii="Palatino Linotype" w:hAnsi="Palatino Linotype" w:cstheme="minorHAnsi"/>
+                <w:color w:val="5B9BD5" w:themeColor="accent1"/>
+                <w:sz w:val="20"/>
+                <w:szCs w:val="20"/>
+              </w:rPr>
+              <w:t xml:space="preserve">FROM students </w:t>
+            </w:r>
+          </w:p>
+          <w:p>
+            <w:pPr>
+              <w:ind w:left="29"/>
+              <w:rPr>
+                <w:rFonts w:ascii="Palatino Linotype" w:hAnsi="Palatino Linotype" w:cstheme="minorHAnsi"/>
+                <w:color w:val="5B9BD5" w:themeColor="accent1"/>
+                <w:sz w:val="20"/>
+                <w:szCs w:val="20"/>
+              </w:rPr>
+            </w:pPr>
+            <w:r>
+              <w:rPr>
+                <w:rFonts w:ascii="Palatino Linotype" w:hAnsi="Palatino Linotype" w:cstheme="minorHAnsi"/>
+                <w:color w:val="5B9BD5" w:themeColor="accent1"/>
+                <w:sz w:val="20"/>
+                <w:szCs w:val="20"/>
+              </w:rPr>
+              <w:t>WHERE ID NOT IN (SELECT studentID FROM student_qualifications WHERE qualification = 'BE');</w:t>
+            </w:r>
+          </w:p>
+        </w:tc>
+      </w:tr>
+      <w:tr>
+        <w:trPr>
+          <w:jc w:val="center"/>
+        </w:trPr>
+        <w:tc>
+          <w:tcPr>
+            <w:tcW w:w="9412" w:type="dxa"/>
+          </w:tcPr>
+          <w:p>
+            <w:pPr>
+              <w:ind w:left="94"/>
+              <w:rPr>
+                <w:rFonts w:ascii="Palatino Linotype" w:hAnsi="Palatino Linotype" w:cstheme="minorHAnsi"/>
+                <w:color w:val="000000" w:themeColor="text1"/>
+                <w:sz w:val="20"/>
+                <w:szCs w:val="20"/>
+              </w:rPr>
+            </w:pPr>
+          </w:p>
+        </w:tc>
+      </w:tr>
+      <w:tr>
+        <w:trPr>
+          <w:jc w:val="center"/>
+        </w:trPr>
+        <w:tc>
+          <w:tcPr>
+            <w:tcW w:w="9412" w:type="dxa"/>
+          </w:tcPr>
+          <w:p>
+            <w:pPr>
+              <w:pStyle w:val="ListParagraph"/>
+              <w:numPr>
+                <w:ilvl w:val="0"/>
+                <w:numId w:val="19"/>
+              </w:numPr>
+              <w:ind w:left="454"/>
+              <w:rPr>
+                <w:rFonts w:ascii="Palatino Linotype" w:hAnsi="Palatino Linotype" w:cstheme="minorHAnsi"/>
+                <w:color w:val="000000" w:themeColor="text1"/>
+                <w:sz w:val="20"/>
+                <w:szCs w:val="20"/>
+              </w:rPr>
+            </w:pPr>
+            <w:r>
+              <w:rPr>
+                <w:rFonts w:ascii="Palatino Linotype" w:hAnsi="Palatino Linotype" w:cstheme="minorHAnsi"/>
+                <w:color w:val="000000" w:themeColor="text1"/>
+                <w:sz w:val="20"/>
+                <w:szCs w:val="20"/>
+              </w:rPr>
+              <w:t>Find the maximum marks student got in ‘BE’</w:t>
+            </w:r>
+            <w:r>
+              <w:rPr>
+                <w:rFonts w:ascii="Palatino Linotype" w:hAnsi="Palatino Linotype" w:cstheme="minorHAnsi"/>
+                <w:color w:val="000000" w:themeColor="text1"/>
+                <w:sz w:val="20"/>
+                <w:szCs w:val="20"/>
+              </w:rPr>
+              <w:t>.</w:t>
+            </w:r>
+          </w:p>
+        </w:tc>
+      </w:tr>
+      <w:tr>
+        <w:trPr>
+          <w:trHeight w:val="604"/>
+          <w:jc w:val="center"/>
+        </w:trPr>
+        <w:tc>
+          <w:tcPr>
+            <w:tcW w:w="9412" w:type="dxa"/>
+            <w:vAlign w:val="center"/>
+          </w:tcPr>
+          <w:p>
+            <w:pPr>
+              <w:ind w:left="29"/>
+              <w:rPr>
+                <w:rFonts w:ascii="Palatino Linotype" w:hAnsi="Palatino Linotype" w:cstheme="minorHAnsi"/>
+                <w:color w:val="5B9BD5" w:themeColor="accent1"/>
+                <w:sz w:val="20"/>
+                <w:szCs w:val="20"/>
+              </w:rPr>
+            </w:pPr>
+            <w:r>
+              <w:rPr>
+                <w:rFonts w:ascii="Palatino Linotype" w:hAnsi="Palatino Linotype" w:cstheme="minorHAnsi"/>
+                <w:color w:val="5B9BD5" w:themeColor="accent1"/>
+                <w:sz w:val="20"/>
+                <w:szCs w:val="20"/>
+              </w:rPr>
+              <w:lastRenderedPageBreak/>
+              <w:t>SELECT MAX(marks) AS max_marks_BE FROM student_qualifications WHERE qualification = 'BE';</w:t>
+            </w:r>
+          </w:p>
+        </w:tc>
+      </w:tr>
+      <w:tr>
+        <w:trPr>
+          <w:jc w:val="center"/>
+        </w:trPr>
+        <w:tc>
+          <w:tcPr>
+            <w:tcW w:w="9412" w:type="dxa"/>
+          </w:tcPr>
+          <w:p>
+            <w:pPr>
+              <w:ind w:left="94"/>
+              <w:rPr>
+                <w:rFonts w:ascii="Palatino Linotype" w:hAnsi="Palatino Linotype" w:cstheme="minorHAnsi"/>
+                <w:color w:val="000000" w:themeColor="text1"/>
+                <w:sz w:val="20"/>
+                <w:szCs w:val="20"/>
+              </w:rPr>
+            </w:pPr>
+          </w:p>
+        </w:tc>
+      </w:tr>
+      <w:tr>
+        <w:trPr>
+          <w:jc w:val="center"/>
+        </w:trPr>
+        <w:tc>
+          <w:tcPr>
+            <w:tcW w:w="9412" w:type="dxa"/>
+          </w:tcPr>
+          <w:p>
+            <w:pPr>
+              <w:pStyle w:val="ListParagraph"/>
+              <w:numPr>
+                <w:ilvl w:val="0"/>
+                <w:numId w:val="19"/>
+              </w:numPr>
+              <w:ind w:left="454"/>
+              <w:rPr>
+                <w:rFonts w:ascii="Palatino Linotype" w:hAnsi="Palatino Linotype" w:cstheme="minorHAnsi"/>
+                <w:color w:val="000000" w:themeColor="text1"/>
+                <w:sz w:val="20"/>
+                <w:szCs w:val="20"/>
+              </w:rPr>
+            </w:pPr>
+            <w:r>
+              <w:rPr>
+                <w:rFonts w:ascii="Palatino Linotype" w:hAnsi="Palatino Linotype" w:cstheme="minorHAnsi"/>
+                <w:color w:val="000000" w:themeColor="text1"/>
+                <w:sz w:val="20"/>
+                <w:szCs w:val="20"/>
+              </w:rPr>
+              <w:t xml:space="preserve">Find the </w:t>
+            </w:r>
+            <w:r>
+              <w:rPr>
+                <w:rFonts w:ascii="Palatino Linotype" w:hAnsi="Palatino Linotype" w:cstheme="minorHAnsi"/>
+                <w:color w:val="000000" w:themeColor="text1"/>
+                <w:sz w:val="20"/>
+                <w:szCs w:val="20"/>
+              </w:rPr>
+              <w:t>minimum marks</w:t>
+            </w:r>
+            <w:r>
+              <w:rPr>
+                <w:rFonts w:ascii="Palatino Linotype" w:hAnsi="Palatino Linotype" w:cstheme="minorHAnsi"/>
+                <w:color w:val="000000" w:themeColor="text1"/>
+                <w:sz w:val="20"/>
+                <w:szCs w:val="20"/>
+              </w:rPr>
+              <w:t xml:space="preserve"> student got in ‘BE’.</w:t>
+            </w:r>
+          </w:p>
+        </w:tc>
+      </w:tr>
+      <w:tr>
+        <w:trPr>
+          <w:trHeight w:val="604"/>
+          <w:jc w:val="center"/>
+        </w:trPr>
+        <w:tc>
+          <w:tcPr>
+            <w:tcW w:w="9412" w:type="dxa"/>
+            <w:vAlign w:val="center"/>
+          </w:tcPr>
+          <w:p>
+            <w:pPr>
+              <w:ind w:left="29"/>
+              <w:rPr>
+                <w:rFonts w:ascii="Palatino Linotype" w:hAnsi="Palatino Linotype" w:cstheme="minorHAnsi"/>
+                <w:color w:val="5B9BD5" w:themeColor="accent1"/>
+                <w:sz w:val="20"/>
+                <w:szCs w:val="20"/>
+              </w:rPr>
+            </w:pPr>
+            <w:r>
+              <w:rPr>
+                <w:rFonts w:ascii="Palatino Linotype" w:hAnsi="Palatino Linotype" w:cstheme="minorHAnsi"/>
+                <w:color w:val="5B9BD5" w:themeColor="accent1"/>
+                <w:sz w:val="20"/>
+                <w:szCs w:val="20"/>
+              </w:rPr>
+              <w:t>SELECT MIN(marks) AS min_marks_BE FROM student_qualifications WHERE qualification = 'BE';</w:t>
+            </w:r>
+          </w:p>
+        </w:tc>
+      </w:tr>
+      <w:tr>
+        <w:trPr>
+          <w:jc w:val="center"/>
+        </w:trPr>
+        <w:tc>
+          <w:tcPr>
+            <w:tcW w:w="9412" w:type="dxa"/>
+          </w:tcPr>
+          <w:p>
+            <w:pPr>
+              <w:ind w:left="94"/>
+              <w:rPr>
+                <w:rFonts w:ascii="Palatino Linotype" w:hAnsi="Palatino Linotype" w:cstheme="minorHAnsi"/>
+                <w:color w:val="000000" w:themeColor="text1"/>
+                <w:sz w:val="20"/>
+                <w:szCs w:val="20"/>
+              </w:rPr>
+            </w:pPr>
+          </w:p>
+        </w:tc>
+      </w:tr>
+      <w:tr>
+        <w:trPr>
+          <w:jc w:val="center"/>
+        </w:trPr>
+        <w:tc>
+          <w:tcPr>
+            <w:tcW w:w="9412" w:type="dxa"/>
+          </w:tcPr>
+          <w:p>
+            <w:pPr>
+              <w:pStyle w:val="ListParagraph"/>
+              <w:numPr>
+                <w:ilvl w:val="0"/>
+                <w:numId w:val="19"/>
+              </w:numPr>
+              <w:ind w:left="454"/>
+              <w:rPr>
+                <w:rFonts w:ascii="Palatino Linotype" w:hAnsi="Palatino Linotype" w:cstheme="minorHAnsi"/>
+                <w:color w:val="000000" w:themeColor="text1"/>
+                <w:sz w:val="20"/>
+                <w:szCs w:val="20"/>
+              </w:rPr>
+            </w:pPr>
+            <w:r>
+              <w:rPr>
+                <w:rFonts w:ascii="Palatino Linotype" w:hAnsi="Palatino Linotype" w:cstheme="minorHAnsi"/>
+                <w:color w:val="000000" w:themeColor="text1"/>
+                <w:sz w:val="20"/>
+                <w:szCs w:val="20"/>
+              </w:rPr>
+              <w:t xml:space="preserve">Count how many </w:t>
+            </w:r>
+            <w:r>
+              <w:rPr>
+                <w:rFonts w:ascii="Palatino Linotype" w:hAnsi="Palatino Linotype" w:cstheme="minorHAnsi"/>
+                <w:color w:val="000000" w:themeColor="text1"/>
+                <w:sz w:val="20"/>
+                <w:szCs w:val="20"/>
+              </w:rPr>
+              <w:t>course_batches have started on ’2016-02-01’</w:t>
+            </w:r>
+            <w:r>
+              <w:rPr>
+                <w:rFonts w:ascii="Palatino Linotype" w:hAnsi="Palatino Linotype" w:cstheme="minorHAnsi"/>
+                <w:color w:val="000000" w:themeColor="text1"/>
+                <w:sz w:val="20"/>
+                <w:szCs w:val="20"/>
+              </w:rPr>
+              <w:t>.</w:t>
+            </w:r>
+          </w:p>
+        </w:tc>
+      </w:tr>
+      <w:tr>
+        <w:trPr>
+          <w:trHeight w:val="604"/>
+          <w:jc w:val="center"/>
+        </w:trPr>
+        <w:tc>
+          <w:tcPr>
+            <w:tcW w:w="9412" w:type="dxa"/>
+            <w:vAlign w:val="center"/>
+          </w:tcPr>
+          <w:p>
+            <w:pPr>
+              <w:ind w:left="29"/>
+              <w:rPr>
+                <w:rFonts w:ascii="Palatino Linotype" w:hAnsi="Palatino Linotype" w:cstheme="minorHAnsi"/>
+                <w:color w:val="5B9BD5" w:themeColor="accent1"/>
+                <w:sz w:val="20"/>
+                <w:szCs w:val="20"/>
+              </w:rPr>
+            </w:pPr>
+            <w:r>
+              <w:rPr>
+                <w:rFonts w:ascii="Palatino Linotype" w:hAnsi="Palatino Linotype" w:cstheme="minorHAnsi"/>
+                <w:color w:val="5B9BD5" w:themeColor="accent1"/>
+                <w:sz w:val="20"/>
+                <w:szCs w:val="20"/>
+              </w:rPr>
+              <w:t>SELECT COUNT(*) AS total_batches_started_on_2016_02_01 FROM course_batches WHERE start_date = '2016-02-01';</w:t>
+            </w:r>
+          </w:p>
+        </w:tc>
+      </w:tr>
+      <w:tr>
+        <w:trPr>
+          <w:jc w:val="center"/>
+        </w:trPr>
+        <w:tc>
+          <w:tcPr>
+            <w:tcW w:w="9412" w:type="dxa"/>
+          </w:tcPr>
+          <w:p>
+            <w:pPr>
+              <w:ind w:left="94"/>
+              <w:rPr>
+                <w:rFonts w:ascii="Palatino Linotype" w:hAnsi="Palatino Linotype" w:cstheme="minorHAnsi"/>
+                <w:color w:val="000000" w:themeColor="text1"/>
+                <w:sz w:val="20"/>
+                <w:szCs w:val="20"/>
+              </w:rPr>
+            </w:pPr>
+          </w:p>
+        </w:tc>
+      </w:tr>
+      <w:tr>
+        <w:trPr>
+          <w:jc w:val="center"/>
+        </w:trPr>
+        <w:tc>
+          <w:tcPr>
+            <w:tcW w:w="9412" w:type="dxa"/>
+          </w:tcPr>
+          <w:p>
+            <w:pPr>
+              <w:pStyle w:val="ListParagraph"/>
+              <w:numPr>
+                <w:ilvl w:val="0"/>
+                <w:numId w:val="19"/>
+              </w:numPr>
+              <w:ind w:left="454"/>
+              <w:rPr>
+                <w:rFonts w:ascii="Palatino Linotype" w:hAnsi="Palatino Linotype" w:cstheme="minorHAnsi"/>
+                <w:color w:val="000000" w:themeColor="text1"/>
+                <w:sz w:val="20"/>
+                <w:szCs w:val="20"/>
+              </w:rPr>
+            </w:pPr>
+            <w:r>
+              <w:rPr>
+                <w:rFonts w:ascii="Palatino Linotype" w:hAnsi="Palatino Linotype" w:cstheme="minorHAnsi"/>
+                <w:color w:val="000000" w:themeColor="text1"/>
+                <w:sz w:val="20"/>
+                <w:szCs w:val="20"/>
+              </w:rPr>
+              <w:t xml:space="preserve">Count the number of </w:t>
+            </w:r>
+            <w:r>
+              <w:rPr>
+                <w:rFonts w:ascii="Palatino Linotype" w:hAnsi="Palatino Linotype" w:cstheme="minorHAnsi"/>
+                <w:color w:val="000000" w:themeColor="text1"/>
+                <w:sz w:val="20"/>
+                <w:szCs w:val="20"/>
+              </w:rPr>
+              <w:t>students</w:t>
+            </w:r>
+            <w:r>
+              <w:rPr>
+                <w:rFonts w:ascii="Palatino Linotype" w:hAnsi="Palatino Linotype" w:cstheme="minorHAnsi"/>
+                <w:color w:val="000000" w:themeColor="text1"/>
+                <w:sz w:val="20"/>
+                <w:szCs w:val="20"/>
+              </w:rPr>
+              <w:t xml:space="preserve"> who have more than 60% in ‘BE’.</w:t>
+            </w:r>
+          </w:p>
+        </w:tc>
+      </w:tr>
+      <w:tr>
+        <w:trPr>
+          <w:trHeight w:val="604"/>
+          <w:jc w:val="center"/>
+        </w:trPr>
+        <w:tc>
+          <w:tcPr>
+            <w:tcW w:w="9412" w:type="dxa"/>
+            <w:vAlign w:val="center"/>
+          </w:tcPr>
+          <w:p>
+            <w:pPr>
+              <w:ind w:left="29"/>
+              <w:rPr>
+                <w:rFonts w:ascii="Palatino Linotype" w:hAnsi="Palatino Linotype" w:cstheme="minorHAnsi"/>
+                <w:color w:val="5B9BD5" w:themeColor="accent1"/>
+                <w:sz w:val="20"/>
+                <w:szCs w:val="20"/>
+              </w:rPr>
+            </w:pPr>
+            <w:r>
+              <w:rPr>
+                <w:rFonts w:ascii="Palatino Linotype" w:hAnsi="Palatino Linotype" w:cstheme="minorHAnsi"/>
+                <w:color w:val="5B9BD5" w:themeColor="accent1"/>
+                <w:sz w:val="20"/>
+                <w:szCs w:val="20"/>
+              </w:rPr>
+              <w:t xml:space="preserve">SELECT COUNT(*) AS total_students_above_60_percent_BE </w:t>
+            </w:r>
+          </w:p>
+          <w:p>
+            <w:pPr>
+              <w:ind w:left="29"/>
+              <w:rPr>
+                <w:rFonts w:ascii="Palatino Linotype" w:hAnsi="Palatino Linotype" w:cstheme="minorHAnsi"/>
+                <w:color w:val="5B9BD5" w:themeColor="accent1"/>
+                <w:sz w:val="20"/>
+                <w:szCs w:val="20"/>
+              </w:rPr>
+            </w:pPr>
+            <w:r>
+              <w:rPr>
+                <w:rFonts w:ascii="Palatino Linotype" w:hAnsi="Palatino Linotype" w:cstheme="minorHAnsi"/>
+                <w:color w:val="5B9BD5" w:themeColor="accent1"/>
+                <w:sz w:val="20"/>
+                <w:szCs w:val="20"/>
+              </w:rPr>
+              <w:t xml:space="preserve">FROM student_qualifications </w:t>
+            </w:r>
+          </w:p>
+          <w:p>
+            <w:pPr>
+              <w:ind w:left="29"/>
+              <w:rPr>
+                <w:rFonts w:ascii="Palatino Linotype" w:hAnsi="Palatino Linotype" w:cstheme="minorHAnsi"/>
+                <w:color w:val="5B9BD5" w:themeColor="accent1"/>
+                <w:sz w:val="20"/>
+                <w:szCs w:val="20"/>
+              </w:rPr>
+            </w:pPr>
+            <w:r>
+              <w:rPr>
+                <w:rFonts w:ascii="Palatino Linotype" w:hAnsi="Palatino Linotype" w:cstheme="minorHAnsi"/>
+                <w:color w:val="5B9BD5" w:themeColor="accent1"/>
+                <w:sz w:val="20"/>
+                <w:szCs w:val="20"/>
+              </w:rPr>
+              <w:t>WHERE qualification = 'BE' AND marks &gt; 60;</w:t>
+            </w:r>
+          </w:p>
+        </w:tc>
+      </w:tr>
+      <w:tr>
+        <w:trPr>
+          <w:jc w:val="center"/>
+        </w:trPr>
+        <w:tc>
+          <w:tcPr>
+            <w:tcW w:w="9412" w:type="dxa"/>
+          </w:tcPr>
+          <w:p>
+            <w:pPr>
+              <w:ind w:left="94"/>
+              <w:rPr>
+                <w:rFonts w:ascii="Palatino Linotype" w:hAnsi="Palatino Linotype" w:cstheme="minorHAnsi"/>
+                <w:color w:val="000000" w:themeColor="text1"/>
+                <w:sz w:val="20"/>
+                <w:szCs w:val="20"/>
+              </w:rPr>
+            </w:pPr>
+          </w:p>
+        </w:tc>
+      </w:tr>
+      <w:tr>
+        <w:trPr>
+          <w:jc w:val="center"/>
+        </w:trPr>
+        <w:tc>
+          <w:tcPr>
+            <w:tcW w:w="9412" w:type="dxa"/>
+          </w:tcPr>
+          <w:p>
+            <w:pPr>
+              <w:pStyle w:val="ListParagraph"/>
+              <w:numPr>
+                <w:ilvl w:val="0"/>
+                <w:numId w:val="19"/>
+              </w:numPr>
+              <w:ind w:left="454"/>
+              <w:rPr>
+                <w:rFonts w:ascii="Palatino Linotype" w:hAnsi="Palatino Linotype" w:cstheme="minorHAnsi"/>
+                <w:color w:val="000000" w:themeColor="text1"/>
+                <w:sz w:val="20"/>
+                <w:szCs w:val="20"/>
+              </w:rPr>
+            </w:pPr>
+            <w:r>
+              <w:rPr>
+                <w:rFonts w:ascii="Palatino Linotype" w:hAnsi="Palatino Linotype" w:cstheme="minorHAnsi"/>
+                <w:color w:val="000000" w:themeColor="text1"/>
+                <w:sz w:val="20"/>
+                <w:szCs w:val="20"/>
+              </w:rPr>
+              <w:t xml:space="preserve">Count the number of </w:t>
+            </w:r>
+            <w:r>
+              <w:rPr>
+                <w:rFonts w:ascii="Palatino Linotype" w:hAnsi="Palatino Linotype" w:cstheme="minorHAnsi"/>
+                <w:color w:val="000000" w:themeColor="text1"/>
+                <w:sz w:val="20"/>
+                <w:szCs w:val="20"/>
+              </w:rPr>
+              <w:t>students</w:t>
+            </w:r>
+            <w:r>
+              <w:rPr>
+                <w:rFonts w:ascii="Palatino Linotype" w:hAnsi="Palatino Linotype" w:cstheme="minorHAnsi"/>
+                <w:color w:val="000000" w:themeColor="text1"/>
+                <w:sz w:val="20"/>
+                <w:szCs w:val="20"/>
+              </w:rPr>
+              <w:t xml:space="preserve"> who have more than 60% in ‘BE’ and done from ‘Harvard university’.</w:t>
+            </w:r>
+          </w:p>
+        </w:tc>
+      </w:tr>
+      <w:tr>
+        <w:trPr>
+          <w:trHeight w:val="550"/>
+          <w:jc w:val="center"/>
+        </w:trPr>
+        <w:tc>
+          <w:tcPr>
+            <w:tcW w:w="9412" w:type="dxa"/>
+            <w:vAlign w:val="center"/>
+          </w:tcPr>
+          <w:p>
+            <w:pPr>
+              <w:ind w:left="29"/>
+              <w:rPr>
+                <w:rFonts w:ascii="Palatino Linotype" w:hAnsi="Palatino Linotype" w:cstheme="minorHAnsi"/>
+                <w:color w:val="5B9BD5" w:themeColor="accent1"/>
+                <w:sz w:val="20"/>
+                <w:szCs w:val="20"/>
+              </w:rPr>
+            </w:pPr>
+            <w:r>
+              <w:rPr>
+                <w:rFonts w:ascii="Palatino Linotype" w:hAnsi="Palatino Linotype" w:cstheme="minorHAnsi"/>
+                <w:color w:val="5B9BD5" w:themeColor="accent1"/>
+                <w:sz w:val="20"/>
+                <w:szCs w:val="20"/>
+              </w:rPr>
+              <w:t xml:space="preserve">SELECT COUNT(*) AS total_students_above_60_percent_BE_Harvard </w:t>
+            </w:r>
+          </w:p>
+          <w:p>
+            <w:pPr>
+              <w:ind w:left="29"/>
+              <w:rPr>
+                <w:rFonts w:ascii="Palatino Linotype" w:hAnsi="Palatino Linotype" w:cstheme="minorHAnsi"/>
+                <w:color w:val="5B9BD5" w:themeColor="accent1"/>
+                <w:sz w:val="20"/>
+                <w:szCs w:val="20"/>
+              </w:rPr>
+            </w:pPr>
+            <w:r>
+              <w:rPr>
+                <w:rFonts w:ascii="Palatino Linotype" w:hAnsi="Palatino Linotype" w:cstheme="minorHAnsi"/>
+                <w:color w:val="5B9BD5" w:themeColor="accent1"/>
+                <w:sz w:val="20"/>
+                <w:szCs w:val="20"/>
+              </w:rPr>
+              <w:t xml:space="preserve">FROM student_qualifications </w:t>
+            </w:r>
+          </w:p>
+          <w:p>
+            <w:pPr>
+              <w:ind w:left="29"/>
+              <w:rPr>
+                <w:rFonts w:ascii="Palatino Linotype" w:hAnsi="Palatino Linotype" w:cstheme="minorHAnsi"/>
+                <w:color w:val="5B9BD5" w:themeColor="accent1"/>
+                <w:sz w:val="20"/>
+                <w:szCs w:val="20"/>
+              </w:rPr>
+            </w:pPr>
+            <w:r>
+              <w:rPr>
+                <w:rFonts w:ascii="Palatino Linotype" w:hAnsi="Palatino Linotype" w:cstheme="minorHAnsi"/>
+                <w:color w:val="5B9BD5" w:themeColor="accent1"/>
+                <w:sz w:val="20"/>
+                <w:szCs w:val="20"/>
+              </w:rPr>
+              <w:t>WHERE qualification = 'BE' AND marks &gt; 60 AND university = 'Harvard university';</w:t>
+            </w:r>
+          </w:p>
+        </w:tc>
+      </w:tr>
+      <w:tr>
+        <w:trPr>
+          <w:jc w:val="center"/>
+        </w:trPr>
+        <w:tc>
+          <w:tcPr>
+            <w:tcW w:w="9412" w:type="dxa"/>
+          </w:tcPr>
+          <w:p>
+            <w:pPr>
+              <w:ind w:left="454"/>
+              <w:rPr>
+                <w:rFonts w:ascii="Palatino Linotype" w:hAnsi="Palatino Linotype" w:cstheme="minorHAnsi"/>
+                <w:color w:val="000000" w:themeColor="text1"/>
+                <w:sz w:val="20"/>
+                <w:szCs w:val="20"/>
+              </w:rPr>
+            </w:pPr>
+          </w:p>
+        </w:tc>
+      </w:tr>
+      <w:tr>
+        <w:trPr>
+          <w:jc w:val="center"/>
+        </w:trPr>
+        <w:tc>
+          <w:tcPr>
+            <w:tcW w:w="9412" w:type="dxa"/>
+          </w:tcPr>
+          <w:p>
+            <w:pPr>
+              <w:pStyle w:val="ListParagraph"/>
+              <w:numPr>
+                <w:ilvl w:val="0"/>
+                <w:numId w:val="19"/>
+              </w:numPr>
+              <w:ind w:left="454"/>
+              <w:rPr>
+                <w:rFonts w:ascii="Palatino Linotype" w:hAnsi="Palatino Linotype" w:cstheme="minorHAnsi"/>
+                <w:color w:val="000000" w:themeColor="text1"/>
+                <w:sz w:val="20"/>
+                <w:szCs w:val="20"/>
+              </w:rPr>
+            </w:pPr>
+            <w:r>
+              <w:rPr>
+                <w:rFonts w:ascii="Palatino Linotype" w:hAnsi="Palatino Linotype" w:cstheme="minorHAnsi"/>
+                <w:color w:val="000000" w:themeColor="text1"/>
+                <w:sz w:val="20"/>
+                <w:szCs w:val="20"/>
+              </w:rPr>
+              <w:t xml:space="preserve">Count </w:t>
+            </w:r>
+            <w:r>
+              <w:rPr>
+                <w:rFonts w:ascii="Palatino Linotype" w:hAnsi="Palatino Linotype" w:cstheme="minorHAnsi"/>
+                <w:color w:val="000000" w:themeColor="text1"/>
+                <w:sz w:val="20"/>
+                <w:szCs w:val="20"/>
+              </w:rPr>
+              <w:t>number of courses.</w:t>
+            </w:r>
+          </w:p>
+        </w:tc>
+      </w:tr>
+      <w:tr>
+        <w:trPr>
+          <w:trHeight w:val="550"/>
+          <w:jc w:val="center"/>
+        </w:trPr>
+        <w:tc>
+          <w:tcPr>
+            <w:tcW w:w="9412" w:type="dxa"/>
+            <w:vAlign w:val="center"/>
+          </w:tcPr>
+          <w:p>
+            <w:pPr>
+              <w:ind w:left="29"/>
+              <w:rPr>
+                <w:rFonts w:ascii="Palatino Linotype" w:hAnsi="Palatino Linotype" w:cstheme="minorHAnsi"/>
+                <w:color w:val="5B9BD5" w:themeColor="accent1"/>
+                <w:sz w:val="20"/>
+                <w:szCs w:val="20"/>
+              </w:rPr>
+            </w:pPr>
+            <w:r>
+              <w:rPr>
+                <w:rFonts w:ascii="Palatino Linotype" w:hAnsi="Palatino Linotype" w:cstheme="minorHAnsi"/>
+                <w:color w:val="5B9BD5" w:themeColor="accent1"/>
+                <w:sz w:val="20"/>
+                <w:szCs w:val="20"/>
+              </w:rPr>
+              <w:t>SELECT COUNT(*) AS total_courses FROM courses;</w:t>
+            </w:r>
+          </w:p>
+        </w:tc>
+      </w:tr>
+      <w:tr>
+        <w:trPr>
+          <w:jc w:val="center"/>
+        </w:trPr>
+        <w:tc>
+          <w:tcPr>
+            <w:tcW w:w="9412" w:type="dxa"/>
+          </w:tcPr>
+          <w:p>
+            <w:pPr>
+              <w:ind w:left="454"/>
+              <w:rPr>
+                <w:rFonts w:ascii="Palatino Linotype" w:hAnsi="Palatino Linotype" w:cstheme="minorHAnsi"/>
+                <w:color w:val="000000" w:themeColor="text1"/>
+                <w:sz w:val="20"/>
+                <w:szCs w:val="20"/>
+              </w:rPr>
+            </w:pPr>
+          </w:p>
+        </w:tc>
+      </w:tr>
+      <w:tr>
+        <w:trPr>
+          <w:jc w:val="center"/>
+        </w:trPr>
+        <w:tc>
+          <w:tcPr>
+            <w:tcW w:w="9412" w:type="dxa"/>
+          </w:tcPr>
+          <w:p>
+            <w:pPr>
+              <w:pStyle w:val="ListParagraph"/>
+              <w:numPr>
+                <w:ilvl w:val="0"/>
+                <w:numId w:val="19"/>
+              </w:numPr>
+              <w:ind w:left="454"/>
+              <w:rPr>
+                <w:rFonts w:ascii="Palatino Linotype" w:hAnsi="Palatino Linotype" w:cstheme="minorHAnsi"/>
+                <w:color w:val="000000" w:themeColor="text1"/>
+                <w:sz w:val="20"/>
+                <w:szCs w:val="20"/>
+              </w:rPr>
+            </w:pPr>
+            <w:r>
+              <w:rPr>
+                <w:rFonts w:ascii="Palatino Linotype" w:hAnsi="Palatino Linotype" w:cstheme="minorHAnsi"/>
+                <w:color w:val="000000" w:themeColor="text1"/>
+                <w:sz w:val="20"/>
+                <w:szCs w:val="20"/>
+              </w:rPr>
+              <w:t>Count how many distinct universities from student_qualifications table.</w:t>
+            </w:r>
+          </w:p>
+        </w:tc>
+      </w:tr>
+      <w:tr>
+        <w:trPr>
+          <w:trHeight w:val="550"/>
+          <w:jc w:val="center"/>
+        </w:trPr>
+        <w:tc>
+          <w:tcPr>
+            <w:tcW w:w="9412" w:type="dxa"/>
+            <w:vAlign w:val="center"/>
+          </w:tcPr>
+          <w:p>
+            <w:pPr>
+              <w:ind w:left="29"/>
+              <w:rPr>
+                <w:rFonts w:ascii="Palatino Linotype" w:hAnsi="Palatino Linotype" w:cstheme="minorHAnsi"/>
+                <w:color w:val="5B9BD5" w:themeColor="accent1"/>
+                <w:sz w:val="20"/>
+                <w:szCs w:val="20"/>
+              </w:rPr>
+            </w:pPr>
+            <w:r>
+              <w:rPr>
+                <w:rFonts w:ascii="Palatino Linotype" w:hAnsi="Palatino Linotype" w:cstheme="minorHAnsi"/>
+                <w:color w:val="5B9BD5" w:themeColor="accent1"/>
+                <w:sz w:val="20"/>
+                <w:szCs w:val="20"/>
+              </w:rPr>
+              <w:t>SELECT COUNT(DISTINCT university) AS distinct_universities FROM student_qualifications;</w:t>
+            </w:r>
+          </w:p>
+        </w:tc>
+      </w:tr>
+      <w:tr>
+        <w:trPr>
+          <w:jc w:val="center"/>
+        </w:trPr>
+        <w:tc>
+          <w:tcPr>
+            <w:tcW w:w="9412" w:type="dxa"/>
+          </w:tcPr>
+          <w:p>
+            <w:pPr>
+              <w:ind w:left="454"/>
+              <w:rPr>
+                <w:rFonts w:ascii="Palatino Linotype" w:hAnsi="Palatino Linotype" w:cstheme="minorHAnsi"/>
+                <w:color w:val="000000" w:themeColor="text1"/>
+                <w:sz w:val="20"/>
+                <w:szCs w:val="20"/>
+              </w:rPr>
+            </w:pPr>
+          </w:p>
+        </w:tc>
+      </w:tr>
+      <w:tr>
+        <w:trPr>
+          <w:jc w:val="center"/>
+        </w:trPr>
+        <w:tc>
+          <w:tcPr>
+            <w:tcW w:w="9412" w:type="dxa"/>
+          </w:tcPr>
+          <w:p>
+            <w:pPr>
+              <w:pStyle w:val="ListParagraph"/>
+              <w:numPr>
+                <w:ilvl w:val="0"/>
+                <w:numId w:val="19"/>
+              </w:numPr>
+              <w:ind w:left="454"/>
+              <w:rPr>
+                <w:rFonts w:ascii="Palatino Linotype" w:hAnsi="Palatino Linotype" w:cstheme="minorHAnsi"/>
+                <w:color w:val="000000" w:themeColor="text1"/>
+                <w:sz w:val="20"/>
+                <w:szCs w:val="20"/>
+              </w:rPr>
+            </w:pPr>
+            <w:r>
+              <w:rPr>
+                <w:rFonts w:ascii="Palatino Linotype" w:hAnsi="Palatino Linotype" w:cstheme="minorHAnsi"/>
+                <w:color w:val="000000" w:themeColor="text1"/>
+                <w:sz w:val="20"/>
+                <w:szCs w:val="20"/>
+              </w:rPr>
+              <w:t>Find the maximum marks any student has got in “BE”.</w:t>
+            </w:r>
+          </w:p>
+        </w:tc>
+      </w:tr>
+      <w:tr>
+        <w:trPr>
+          <w:trHeight w:val="550"/>
+          <w:jc w:val="center"/>
+        </w:trPr>
+        <w:tc>
+          <w:tcPr>
+            <w:tcW w:w="9412" w:type="dxa"/>
+            <w:vAlign w:val="center"/>
+          </w:tcPr>
+          <w:p>
+            <w:pPr>
+              <w:ind w:left="29"/>
+              <w:rPr>
+                <w:rFonts w:ascii="Palatino Linotype" w:hAnsi="Palatino Linotype" w:cstheme="minorHAnsi"/>
+                <w:color w:val="5B9BD5" w:themeColor="accent1"/>
+                <w:sz w:val="20"/>
+                <w:szCs w:val="20"/>
+              </w:rPr>
+            </w:pPr>
+            <w:r>
+              <w:rPr>
+                <w:rFonts w:ascii="Palatino Linotype" w:hAnsi="Palatino Linotype" w:cstheme="minorHAnsi"/>
+                <w:color w:val="5B9BD5" w:themeColor="accent1"/>
+                <w:sz w:val="20"/>
+                <w:szCs w:val="20"/>
+              </w:rPr>
+              <w:t>SELECT MAX(marks) AS max_marks_any_student_BE FROM student_qualifications WHERE qualification = 'BE';</w:t>
+            </w:r>
+            <w:bookmarkStart w:id="0" w:name="_GoBack"/>
+            <w:bookmarkEnd w:id="0"/>
+          </w:p>
+        </w:tc>
+      </w:tr>
+      <w:tr>
+        <w:trPr>
+          <w:jc w:val="center"/>
+        </w:trPr>
+        <w:tc>
+          <w:tcPr>
+            <w:tcW w:w="9412" w:type="dxa"/>
+          </w:tcPr>
+          <w:p>
+            <w:pPr>
+              <w:ind w:left="454"/>
+              <w:rPr>
+                <w:rFonts w:ascii="Palatino Linotype" w:hAnsi="Palatino Linotype" w:cstheme="minorHAnsi"/>
+                <w:color w:val="000000" w:themeColor="text1"/>
+                <w:sz w:val="20"/>
+                <w:szCs w:val="20"/>
+              </w:rPr>
+            </w:pPr>
+          </w:p>
+        </w:tc>
+      </w:tr>
+    </w:tbl>
+    <w:p>
+      <w:pPr>
+        <w:tabs>
+          <w:tab w:val="left" w:pos="495"/>
+        </w:tabs>
+        <w:spacing w:after="0" w:line="240" w:lineRule="auto"/>
+        <w:rPr>
+          <w:rFonts w:ascii="Palatino Linotype" w:hAnsi="Palatino Linotype" w:cstheme="minorHAnsi"/>
+          <w:b/>
+          <w:color w:val="000000" w:themeColor="text1"/>
+          <w:sz w:val="20"/>
+          <w:szCs w:val="20"/>
+        </w:rPr>
+      </w:pPr>
+    </w:p>
+    <w:p>
+      <w:pPr>
+        <w:tabs>
+          <w:tab w:val="left" w:pos="495"/>
+        </w:tabs>
+        <w:spacing w:after="0" w:line="240" w:lineRule="auto"/>
+        <w:rPr>
+          <w:rFonts w:ascii="Palatino Linotype" w:hAnsi="Palatino Linotype" w:cstheme="minorHAnsi"/>
+          <w:b/>
+          <w:color w:val="000000" w:themeColor="text1"/>
+          <w:sz w:val="20"/>
+          <w:szCs w:val="20"/>
+        </w:rPr>
+      </w:pPr>
+    </w:p>
+    <w:p>
+      <w:pPr>
+        <w:tabs>
+          <w:tab w:val="left" w:pos="495"/>
+        </w:tabs>
+        <w:spacing w:after="0" w:line="240" w:lineRule="auto"/>
+        <w:rPr>
+          <w:rFonts w:ascii="Palatino Linotype" w:hAnsi="Palatino Linotype" w:cstheme="minorHAnsi"/>
+          <w:b/>
+          <w:color w:val="000000" w:themeColor="text1"/>
+          <w:sz w:val="20"/>
+          <w:szCs w:val="20"/>
+        </w:rPr>
+      </w:pPr>
+    </w:p>
+    <w:p>
+      <w:pPr>
+        <w:tabs>
+          <w:tab w:val="left" w:pos="495"/>
+        </w:tabs>
+        <w:spacing w:after="0" w:line="240" w:lineRule="auto"/>
+        <w:rPr>
+          <w:rFonts w:ascii="Palatino Linotype" w:hAnsi="Palatino Linotype" w:cstheme="minorHAnsi"/>
+          <w:b/>
+          <w:color w:val="000000" w:themeColor="text1"/>
+          <w:sz w:val="20"/>
+          <w:szCs w:val="20"/>
+        </w:rPr>
+      </w:pPr>
     </w:p>
     <w:sectPr>
       <w:pgSz w:w="11906" w:h="16838"/>
@@ -2897,7 +5157,7 @@
 </file>
 
 <file path=customXml/itemProps1.xml><?xml version="1.0" encoding="utf-8"?>
-<ds:datastoreItem xmlns:ds="http://schemas.openxmlformats.org/officeDocument/2006/customXml" ds:itemID="{C8DFDB16-5A2E-492D-9C6D-918CE6F4340E}">
+<ds:datastoreItem xmlns:ds="http://schemas.openxmlformats.org/officeDocument/2006/customXml" ds:itemID="{C5BB7D5B-175A-41FD-9405-18CA4FA3FA93}">
   <ds:schemaRefs>
     <ds:schemaRef ds:uri="http://schemas.openxmlformats.org/officeDocument/2006/bibliography"/>
   </ds:schemaRefs>

</xml_diff>